<commit_message>
quality assurance and script correction
</commit_message>
<xml_diff>
--- a/fish-isotope/Llopiz_EDI_Isotope.docx
+++ b/fish-isotope/Llopiz_EDI_Isotope.docx
@@ -205,7 +205,7 @@
         <w:t>https://doi.org/10.1016/j.pocean.2018.04.014</w:t>
       </w:r>
       <w:r>
-        <w:t xml:space="preserve">. These data were analyzed to derive the data products provided in the Supplementary Material to this article. The five species of fish in this dataset represent a subset of the species collected in bottom trawls conducted by </w:t>
+        <w:t xml:space="preserve">. The five species of fish in this dataset represent a subset of the species collected in bottom trawls conducted by </w:t>
       </w:r>
       <w:r>
         <w:t xml:space="preserve">the </w:t>
@@ -220,15 +220,7 @@
         <w:t xml:space="preserve"> from Cape Hatteras to the Gulf of Maine for years 2013-2015.</w:t>
       </w:r>
       <w:r>
-        <w:t xml:space="preserve"> Sampling occurred in the Spring and Fall seasons. Fish were frozen and stable isotope analyses were conducted by members of the </w:t>
-      </w:r>
-      <w:proofErr w:type="spellStart"/>
-      <w:r>
-        <w:t>Llopiz</w:t>
-      </w:r>
-      <w:proofErr w:type="spellEnd"/>
-      <w:r>
-        <w:t xml:space="preserve"> Lab and the Woods Hole Oceanographic Institution. </w:t>
+        <w:t xml:space="preserve"> Sampling occurred in the Spring and Fall seasons. </w:t>
       </w:r>
       <w:r>
         <w:t xml:space="preserve">Sections of dorsal musculature were analyzed for carbon and nitrogen isotopes using mass spectrometry. Carbon-to-nitrogen </w:t>
@@ -243,13 +235,7 @@
         <w:t xml:space="preserve">the isotopic signatures for carbon and nitrogen respectively. Additionally, a lipid-corrected carbon signature was calculated for the fish muscle tissue. </w:t>
       </w:r>
       <w:r>
-        <w:t xml:space="preserve">Fish and prey species were matched to the lowest taxonomic level in the </w:t>
-      </w:r>
-      <w:r>
-        <w:t xml:space="preserve">Integrated Taxonomic Information System (ITIS) </w:t>
-      </w:r>
-      <w:r>
-        <w:t>for scientific name and taxonomic serial number. The dataset was supplemented with geospatial and temporal information from NOAA Fisheries trawl databases.</w:t>
+        <w:t>The dataset was supplemented with geospatial and temporal information from NOAA Fisheries trawl databases.</w:t>
       </w:r>
     </w:p>
     <w:p>
@@ -331,14 +317,27 @@
       </w:r>
     </w:p>
     <w:p>
-      <w:r>
-        <w:t>Alewife, blueback herring, mackerel, Atlantic herring, and butterfish were collected from four NOAA Northeast Fisheries Science Center (NEFSC) trawl surveys: spring 2013, spring 2014, fall 2014, and fall 2015</w:t>
+      <w:bookmarkStart w:id="0" w:name="_GoBack"/>
+      <w:r>
+        <w:t xml:space="preserve">Alewife, blueback herring, </w:t>
+      </w:r>
+      <w:r>
+        <w:t xml:space="preserve">Atlantic </w:t>
+      </w:r>
+      <w:r>
+        <w:t xml:space="preserve">mackerel, Atlantic herring, and </w:t>
+      </w:r>
+      <w:r>
+        <w:t xml:space="preserve">Atlantic </w:t>
+      </w:r>
+      <w:r>
+        <w:t>butterfish were collected from four NOAA Northeast Fisheries Science Center (NEFSC) trawl surveys: spring 2013, spring 2014, fall 2014, and fall 2015</w:t>
       </w:r>
       <w:r>
         <w:t xml:space="preserve">. </w:t>
       </w:r>
       <w:r>
-        <w:t xml:space="preserve">Each survey spanned the continental shelf from the northern Gulf of Maine to Cape Hatteras, with spring sampling encompassing March through May and fall sampling extending from September through early November. The number of fish analyzed per species per station ranged from 1 to 5. Fish were frozen shipboard </w:t>
+        <w:t xml:space="preserve">Each survey spanned the continental shelf from the northern Gulf of Maine to Cape Hatteras. The number of fish analyzed per species per station ranged from 1 to 5. Fish were frozen shipboard </w:t>
       </w:r>
       <w:r>
         <w:t>at</w:t>
@@ -347,6 +346,7 @@
         <w:t xml:space="preserve"> −80 °C and stored at −80 °C until processed in the laboratory.</w:t>
       </w:r>
     </w:p>
+    <w:bookmarkEnd w:id="0"/>
     <w:p>
       <w:pPr>
         <w:rPr>
@@ -368,7 +368,13 @@
     </w:p>
     <w:p>
       <w:r>
-        <w:t xml:space="preserve">Small sections of dorsal musculature of the 5 small pelagic species were analyzed for bulk carbon and nitrogen stable isotopes. Samples were dried at 60 </w:t>
+        <w:t xml:space="preserve">Small sections of dorsal musculature of the </w:t>
+      </w:r>
+      <w:r>
+        <w:t>five</w:t>
+      </w:r>
+      <w:r>
+        <w:t xml:space="preserve"> small pelagic species were analyzed for bulk carbon and nitrogen stable isotopes. Samples were dried at 60 </w:t>
       </w:r>
       <w:r>
         <w:t>degrees Celsius</w:t>
@@ -388,7 +394,11 @@
       </w:r>
       <w:proofErr w:type="spellEnd"/>
       <w:r>
-        <w:t xml:space="preserve"> Ltd., Cheshire, UK) by the University of California Davis Stable Isotope Facility. Analyses yielded carbon</w:t>
+        <w:t xml:space="preserve"> Ltd., Cheshire, UK) </w:t>
+      </w:r>
+      <w:r>
+        <w:lastRenderedPageBreak/>
+        <w:t>by the University of California Davis Stable Isotope Facility. Analyses yielded carbon</w:t>
       </w:r>
       <w:r>
         <w:t>-</w:t>
@@ -460,17 +470,16 @@
         <w:t>)</w:t>
       </w:r>
       <w:r>
-        <w:t xml:space="preserve"> [</w:t>
-      </w:r>
-      <w:r>
-        <w:rPr>
-          <w:b/>
-          <w:bCs/>
-        </w:rPr>
+        <w:t xml:space="preserve"> </w:t>
+      </w:r>
+      <w:r>
+        <w:t>Lipid corrections in carbon and nitrogen stable isotope analyses: comparison of chemical extraction and modeling methods</w:t>
+      </w:r>
+      <w:r>
+        <w:t xml:space="preserve">. Journal of Animal Ecology, 77, 838-846, </w:t>
+      </w:r>
+      <w:r>
         <w:t>https://doi.org/10.1111/j.1365-2656.2008.01394.x</w:t>
-      </w:r>
-      <w:r>
-        <w:t>]</w:t>
       </w:r>
       <w:r>
         <w:t>.</w:t>
@@ -506,6 +515,12 @@
         <w:t xml:space="preserve">. </w:t>
       </w:r>
       <w:r>
+        <w:t>Diets for many of these same specimens are reported in a separate data package.</w:t>
+      </w:r>
+      <w:r>
+        <w:t xml:space="preserve"> </w:t>
+      </w:r>
+      <w:r>
         <w:t>Columns containing d</w:t>
       </w:r>
       <w:r>
@@ -533,16 +548,100 @@
         <w:t>were merged from NOAA Fisheries trawl databases</w:t>
       </w:r>
       <w:r>
-        <w:t xml:space="preserve"> [provide citation for NOAA Fisheries trawl databases]</w:t>
-      </w:r>
-      <w:r>
+        <w:t xml:space="preserve"> </w:t>
+      </w:r>
+      <w:r>
+        <w:t>(</w:t>
+      </w:r>
+      <w:r>
+        <w:t xml:space="preserve">Northeast Fisheries Science Center, 2019: </w:t>
+      </w:r>
+      <w:r>
+        <w:t xml:space="preserve">Fall </w:t>
+      </w:r>
+      <w:r>
+        <w:t>Bottom Trawl Surveys from 2013-2015</w:t>
+      </w:r>
+      <w:r>
+        <w:t xml:space="preserve">. NOAA National Centers for Environmental </w:t>
+      </w:r>
+      <w:r>
+        <w:t>Information</w:t>
+      </w:r>
+      <w:r>
+        <w:rPr>
+          <w:color w:val="000000" w:themeColor="text1"/>
+        </w:rPr>
+        <w:t xml:space="preserve">, </w:t>
+      </w:r>
+      <w:r>
+        <w:rPr>
+          <w:color w:val="000000" w:themeColor="text1"/>
+        </w:rPr>
+        <w:t>https://inport.nmfs.noaa.gov/inport/item/2256</w:t>
+      </w:r>
+      <w:r>
+        <w:rPr>
+          <w:color w:val="000000" w:themeColor="text1"/>
+        </w:rPr>
+        <w:t>0</w:t>
+      </w:r>
+      <w:r>
+        <w:t>,</w:t>
+      </w:r>
+      <w:r>
+        <w:t xml:space="preserve"> </w:t>
+      </w:r>
+      <w:r>
+        <w:t xml:space="preserve">Northeast Fisheries Science Center, 2019: </w:t>
+      </w:r>
+      <w:r>
+        <w:t>Spring</w:t>
+      </w:r>
+      <w:r>
+        <w:t xml:space="preserve"> Bottom Trawl Surveys from 2013-2015. NOAA National Centers for Environmental Information</w:t>
+      </w:r>
+      <w:r>
+        <w:rPr>
+          <w:color w:val="000000" w:themeColor="text1"/>
+        </w:rPr>
+        <w:t xml:space="preserve">, </w:t>
+      </w:r>
+      <w:r>
+        <w:rPr>
+          <w:color w:val="000000" w:themeColor="text1"/>
+        </w:rPr>
+        <w:t>https://inport.nmfs.noaa.gov/inport/item/2256</w:t>
+      </w:r>
+      <w:r>
+        <w:rPr>
+          <w:color w:val="000000" w:themeColor="text1"/>
+        </w:rPr>
+        <w:t>1</w:t>
+      </w:r>
+      <w:r>
+        <w:rPr>
+          <w:color w:val="000000" w:themeColor="text1"/>
+        </w:rPr>
+        <w:t>)</w:t>
+      </w:r>
+      <w:r>
+        <w:rPr>
+          <w:color w:val="000000" w:themeColor="text1"/>
+        </w:rPr>
         <w:t>.</w:t>
       </w:r>
       <w:r>
+        <w:rPr>
+          <w:color w:val="000000" w:themeColor="text1"/>
+        </w:rPr>
         <w:t xml:space="preserve"> </w:t>
       </w:r>
       <w:r>
-        <w:t xml:space="preserve">Additional columns were added </w:t>
+        <w:t>Additional</w:t>
+      </w:r>
+      <w:r>
+        <w:t xml:space="preserve"> columns were added </w:t>
       </w:r>
       <w:r>
         <w:t>which contain the</w:t>
@@ -557,7 +656,6 @@
         <w:t>each fish species from ITIS, along with the corresponding taxonomic serial number (TSN).</w:t>
       </w:r>
     </w:p>
-    <w:p/>
     <w:p>
       <w:pPr>
         <w:pStyle w:val="Heading2"/>
@@ -567,6 +665,11 @@
       </w:r>
     </w:p>
     <w:p>
+      <w:pPr>
+        <w:rPr>
+          <w:rFonts w:asciiTheme="minorHAnsi" w:eastAsiaTheme="minorHAnsi" w:hAnsiTheme="minorHAnsi" w:cstheme="minorBidi"/>
+        </w:rPr>
+      </w:pPr>
       <w:r>
         <w:rPr>
           <w:iCs/>
@@ -580,282 +683,6 @@
         <w:t xml:space="preserve">assured that the geographic and temporal coverage of the clean data table were within expected ranges. </w:t>
       </w:r>
     </w:p>
-    <w:p/>
-    <w:p>
-      <w:r>
-        <w:t>--- Stace comments:</w:t>
-      </w:r>
-      <w:bookmarkStart w:id="0" w:name="_GoBack"/>
-      <w:bookmarkEnd w:id="0"/>
-    </w:p>
-    <w:p>
-      <w:pPr>
-        <w:rPr>
-          <w:rFonts w:ascii="-webkit-standard" w:eastAsia="Times New Roman" w:hAnsi="-webkit-standard" w:cs="Times New Roman"/>
-          <w:color w:val="000000"/>
-        </w:rPr>
-      </w:pPr>
-      <w:r>
-        <w:rPr>
-          <w:rFonts w:ascii="-webkit-standard" w:eastAsia="Times New Roman" w:hAnsi="-webkit-standard" w:cs="Times New Roman"/>
-          <w:color w:val="000000"/>
-        </w:rPr>
-        <w:t>abstract: you can remove 3 sentences:</w:t>
-      </w:r>
-    </w:p>
-    <w:p>
-      <w:pPr>
-        <w:rPr>
-          <w:rFonts w:ascii="-webkit-standard" w:eastAsia="Times New Roman" w:hAnsi="-webkit-standard" w:cs="Times New Roman"/>
-          <w:color w:val="000000"/>
-        </w:rPr>
-      </w:pPr>
-    </w:p>
-    <w:p>
-      <w:pPr>
-        <w:rPr>
-          <w:rFonts w:ascii="-webkit-standard" w:eastAsia="Times New Roman" w:hAnsi="-webkit-standard" w:cs="Times New Roman"/>
-          <w:color w:val="000000"/>
-        </w:rPr>
-      </w:pPr>
-      <w:r>
-        <w:rPr>
-          <w:rFonts w:ascii="-webkit-standard" w:eastAsia="Times New Roman" w:hAnsi="-webkit-standard" w:cs="Times New Roman"/>
-          <w:color w:val="000000"/>
-        </w:rPr>
-        <w:t>"These data were analyzed to derive the data products provided in the </w:t>
-      </w:r>
-    </w:p>
-    <w:p>
-      <w:pPr>
-        <w:rPr>
-          <w:rFonts w:ascii="-webkit-standard" w:eastAsia="Times New Roman" w:hAnsi="-webkit-standard" w:cs="Times New Roman"/>
-          <w:color w:val="000000"/>
-        </w:rPr>
-      </w:pPr>
-      <w:r>
-        <w:rPr>
-          <w:rFonts w:ascii="-webkit-standard" w:eastAsia="Times New Roman" w:hAnsi="-webkit-standard" w:cs="Times New Roman"/>
-          <w:color w:val="000000"/>
-        </w:rPr>
-        <w:t>Supplementary Material to this article."</w:t>
-      </w:r>
-    </w:p>
-    <w:p>
-      <w:pPr>
-        <w:rPr>
-          <w:rFonts w:ascii="-webkit-standard" w:eastAsia="Times New Roman" w:hAnsi="-webkit-standard" w:cs="Times New Roman"/>
-          <w:color w:val="000000"/>
-        </w:rPr>
-      </w:pPr>
-    </w:p>
-    <w:p>
-      <w:pPr>
-        <w:rPr>
-          <w:rFonts w:ascii="-webkit-standard" w:eastAsia="Times New Roman" w:hAnsi="-webkit-standard" w:cs="Times New Roman"/>
-          <w:color w:val="000000"/>
-        </w:rPr>
-      </w:pPr>
-      <w:r>
-        <w:rPr>
-          <w:rFonts w:ascii="-webkit-standard" w:eastAsia="Times New Roman" w:hAnsi="-webkit-standard" w:cs="Times New Roman"/>
-          <w:color w:val="000000"/>
-        </w:rPr>
-        <w:t>"Fish were frozen and stable isotope analyses were conducted by members </w:t>
-      </w:r>
-    </w:p>
-    <w:p>
-      <w:pPr>
-        <w:rPr>
-          <w:rFonts w:ascii="-webkit-standard" w:eastAsia="Times New Roman" w:hAnsi="-webkit-standard" w:cs="Times New Roman"/>
-          <w:color w:val="000000"/>
-        </w:rPr>
-      </w:pPr>
-      <w:r>
-        <w:rPr>
-          <w:rFonts w:ascii="-webkit-standard" w:eastAsia="Times New Roman" w:hAnsi="-webkit-standard" w:cs="Times New Roman"/>
-          <w:color w:val="000000"/>
-        </w:rPr>
-        <w:t xml:space="preserve">of the </w:t>
-      </w:r>
-      <w:proofErr w:type="spellStart"/>
-      <w:r>
-        <w:rPr>
-          <w:rFonts w:ascii="-webkit-standard" w:eastAsia="Times New Roman" w:hAnsi="-webkit-standard" w:cs="Times New Roman"/>
-          <w:color w:val="000000"/>
-        </w:rPr>
-        <w:t>Llopiz</w:t>
-      </w:r>
-      <w:proofErr w:type="spellEnd"/>
-      <w:r>
-        <w:rPr>
-          <w:rFonts w:ascii="-webkit-standard" w:eastAsia="Times New Roman" w:hAnsi="-webkit-standard" w:cs="Times New Roman"/>
-          <w:color w:val="000000"/>
-        </w:rPr>
-        <w:t xml:space="preserve"> Lab and the Woods Hole Oceanographic Institution. "</w:t>
-      </w:r>
-    </w:p>
-    <w:p>
-      <w:pPr>
-        <w:rPr>
-          <w:rFonts w:ascii="-webkit-standard" w:eastAsia="Times New Roman" w:hAnsi="-webkit-standard" w:cs="Times New Roman"/>
-          <w:color w:val="000000"/>
-        </w:rPr>
-      </w:pPr>
-    </w:p>
-    <w:p>
-      <w:pPr>
-        <w:rPr>
-          <w:rFonts w:ascii="-webkit-standard" w:eastAsia="Times New Roman" w:hAnsi="-webkit-standard" w:cs="Times New Roman"/>
-          <w:color w:val="000000"/>
-        </w:rPr>
-      </w:pPr>
-      <w:r>
-        <w:rPr>
-          <w:rFonts w:ascii="-webkit-standard" w:eastAsia="Times New Roman" w:hAnsi="-webkit-standard" w:cs="Times New Roman"/>
-          <w:color w:val="000000"/>
-        </w:rPr>
-        <w:t>"Fish and prey species were matched to the lowest taxonomic level in the </w:t>
-      </w:r>
-    </w:p>
-    <w:p>
-      <w:pPr>
-        <w:rPr>
-          <w:rFonts w:ascii="-webkit-standard" w:eastAsia="Times New Roman" w:hAnsi="-webkit-standard" w:cs="Times New Roman"/>
-          <w:color w:val="000000"/>
-        </w:rPr>
-      </w:pPr>
-      <w:r>
-        <w:rPr>
-          <w:rFonts w:ascii="-webkit-standard" w:eastAsia="Times New Roman" w:hAnsi="-webkit-standard" w:cs="Times New Roman"/>
-          <w:color w:val="000000"/>
-        </w:rPr>
-        <w:t>Integrated Taxonomic Information System (ITIS) for scientific name and </w:t>
-      </w:r>
-    </w:p>
-    <w:p>
-      <w:pPr>
-        <w:rPr>
-          <w:rFonts w:ascii="-webkit-standard" w:eastAsia="Times New Roman" w:hAnsi="-webkit-standard" w:cs="Times New Roman"/>
-          <w:color w:val="000000"/>
-        </w:rPr>
-      </w:pPr>
-      <w:r>
-        <w:rPr>
-          <w:rFonts w:ascii="-webkit-standard" w:eastAsia="Times New Roman" w:hAnsi="-webkit-standard" w:cs="Times New Roman"/>
-          <w:color w:val="000000"/>
-        </w:rPr>
-        <w:t>taxonomic serial number."</w:t>
-      </w:r>
-    </w:p>
-    <w:p>
-      <w:pPr>
-        <w:rPr>
-          <w:rFonts w:ascii="-webkit-standard" w:eastAsia="Times New Roman" w:hAnsi="-webkit-standard" w:cs="Times New Roman"/>
-          <w:color w:val="000000"/>
-        </w:rPr>
-      </w:pPr>
-    </w:p>
-    <w:p>
-      <w:pPr>
-        <w:rPr>
-          <w:rFonts w:ascii="-webkit-standard" w:eastAsia="Times New Roman" w:hAnsi="-webkit-standard" w:cs="Times New Roman"/>
-          <w:color w:val="000000"/>
-        </w:rPr>
-      </w:pPr>
-      <w:r>
-        <w:rPr>
-          <w:rFonts w:ascii="-webkit-standard" w:eastAsia="Times New Roman" w:hAnsi="-webkit-standard" w:cs="Times New Roman"/>
-          <w:color w:val="000000"/>
-        </w:rPr>
-        <w:t>methods: you can remove: "with spring sampling encompassing March </w:t>
-      </w:r>
-    </w:p>
-    <w:p>
-      <w:pPr>
-        <w:rPr>
-          <w:rFonts w:ascii="-webkit-standard" w:eastAsia="Times New Roman" w:hAnsi="-webkit-standard" w:cs="Times New Roman"/>
-          <w:color w:val="000000"/>
-        </w:rPr>
-      </w:pPr>
-      <w:r>
-        <w:rPr>
-          <w:rFonts w:ascii="-webkit-standard" w:eastAsia="Times New Roman" w:hAnsi="-webkit-standard" w:cs="Times New Roman"/>
-          <w:color w:val="000000"/>
-        </w:rPr>
-        <w:lastRenderedPageBreak/>
-        <w:t>through May and fall sampling extending from September through early </w:t>
-      </w:r>
-    </w:p>
-    <w:p>
-      <w:pPr>
-        <w:rPr>
-          <w:rFonts w:ascii="-webkit-standard" w:eastAsia="Times New Roman" w:hAnsi="-webkit-standard" w:cs="Times New Roman"/>
-          <w:color w:val="000000"/>
-        </w:rPr>
-      </w:pPr>
-      <w:r>
-        <w:rPr>
-          <w:rFonts w:ascii="-webkit-standard" w:eastAsia="Times New Roman" w:hAnsi="-webkit-standard" w:cs="Times New Roman"/>
-          <w:color w:val="000000"/>
-        </w:rPr>
-        <w:t>November"</w:t>
-      </w:r>
-    </w:p>
-    <w:p>
-      <w:pPr>
-        <w:rPr>
-          <w:rFonts w:ascii="-webkit-standard" w:eastAsia="Times New Roman" w:hAnsi="-webkit-standard" w:cs="Times New Roman"/>
-          <w:color w:val="000000"/>
-        </w:rPr>
-      </w:pPr>
-    </w:p>
-    <w:p>
-      <w:pPr>
-        <w:rPr>
-          <w:rFonts w:ascii="-webkit-standard" w:eastAsia="Times New Roman" w:hAnsi="-webkit-standard" w:cs="Times New Roman"/>
-          <w:color w:val="000000"/>
-        </w:rPr>
-      </w:pPr>
-      <w:r>
-        <w:rPr>
-          <w:rFonts w:ascii="-webkit-standard" w:eastAsia="Times New Roman" w:hAnsi="-webkit-standard" w:cs="Times New Roman"/>
-          <w:color w:val="000000"/>
-        </w:rPr>
-        <w:t>data cleaning: please add after "A column was added which contained a </w:t>
-      </w:r>
-    </w:p>
-    <w:p>
-      <w:pPr>
-        <w:rPr>
-          <w:rFonts w:ascii="-webkit-standard" w:eastAsia="Times New Roman" w:hAnsi="-webkit-standard" w:cs="Times New Roman"/>
-          <w:color w:val="000000"/>
-        </w:rPr>
-      </w:pPr>
-      <w:r>
-        <w:rPr>
-          <w:rFonts w:ascii="-webkit-standard" w:eastAsia="Times New Roman" w:hAnsi="-webkit-standard" w:cs="Times New Roman"/>
-          <w:color w:val="000000"/>
-        </w:rPr>
-        <w:t>unique identifier for each fish examined." &gt; "Diets for many of these </w:t>
-      </w:r>
-    </w:p>
-    <w:p>
-      <w:pPr>
-        <w:rPr>
-          <w:rFonts w:ascii="-webkit-standard" w:eastAsia="Times New Roman" w:hAnsi="-webkit-standard" w:cs="Times New Roman"/>
-          <w:color w:val="000000"/>
-        </w:rPr>
-      </w:pPr>
-      <w:r>
-        <w:rPr>
-          <w:rFonts w:ascii="-webkit-standard" w:eastAsia="Times New Roman" w:hAnsi="-webkit-standard" w:cs="Times New Roman"/>
-          <w:color w:val="000000"/>
-        </w:rPr>
-        <w:t>same specimens are reported in a separate data package."</w:t>
-      </w:r>
-    </w:p>
-    <w:p/>
     <w:sectPr>
       <w:pgSz w:w="12240" w:h="15840"/>
       <w:pgMar w:top="1440" w:right="1440" w:bottom="1440" w:left="1440" w:header="720" w:footer="720" w:gutter="0"/>
@@ -1257,7 +1084,31 @@
   <w:style w:type="paragraph" w:default="1" w:styleId="Normal">
     <w:name w:val="Normal"/>
     <w:qFormat/>
-    <w:rsid w:val="006546A4"/>
+    <w:rsid w:val="006C13FE"/>
+    <w:rPr>
+      <w:rFonts w:ascii="Times New Roman" w:eastAsia="Times New Roman" w:hAnsi="Times New Roman" w:cs="Times New Roman"/>
+    </w:rPr>
+  </w:style>
+  <w:style w:type="paragraph" w:styleId="Heading1">
+    <w:name w:val="heading 1"/>
+    <w:basedOn w:val="Normal"/>
+    <w:next w:val="Normal"/>
+    <w:link w:val="Heading1Char"/>
+    <w:uiPriority w:val="9"/>
+    <w:qFormat/>
+    <w:rsid w:val="009202E9"/>
+    <w:pPr>
+      <w:keepNext/>
+      <w:keepLines/>
+      <w:spacing w:before="240"/>
+      <w:outlineLvl w:val="0"/>
+    </w:pPr>
+    <w:rPr>
+      <w:rFonts w:asciiTheme="majorHAnsi" w:eastAsiaTheme="majorEastAsia" w:hAnsiTheme="majorHAnsi" w:cstheme="majorBidi"/>
+      <w:color w:val="2F5496" w:themeColor="accent1" w:themeShade="BF"/>
+      <w:sz w:val="32"/>
+      <w:szCs w:val="32"/>
+    </w:rPr>
   </w:style>
   <w:style w:type="paragraph" w:styleId="Heading2">
     <w:name w:val="heading 2"/>
@@ -1286,7 +1137,6 @@
   <w:style w:type="character" w:default="1" w:styleId="DefaultParagraphFont">
     <w:name w:val="Default Paragraph Font"/>
     <w:uiPriority w:val="1"/>
-    <w:semiHidden/>
     <w:unhideWhenUsed/>
   </w:style>
   <w:style w:type="table" w:default="1" w:styleId="TableNormal">
@@ -1329,7 +1179,7 @@
     <w:unhideWhenUsed/>
     <w:rsid w:val="00C93CC4"/>
     <w:rPr>
-      <w:rFonts w:ascii="Times New Roman" w:hAnsi="Times New Roman" w:cs="Times New Roman"/>
+      <w:rFonts w:eastAsiaTheme="minorHAnsi"/>
     </w:rPr>
   </w:style>
   <w:style w:type="paragraph" w:styleId="BalloonText">
@@ -1341,7 +1191,7 @@
     <w:unhideWhenUsed/>
     <w:rsid w:val="004E5523"/>
     <w:rPr>
-      <w:rFonts w:ascii="Times New Roman" w:hAnsi="Times New Roman" w:cs="Times New Roman"/>
+      <w:rFonts w:eastAsiaTheme="minorHAnsi"/>
       <w:sz w:val="18"/>
       <w:szCs w:val="18"/>
     </w:rPr>
@@ -1385,6 +1235,9 @@
     <w:pPr>
       <w:spacing w:after="120"/>
     </w:pPr>
+    <w:rPr>
+      <w:rFonts w:asciiTheme="minorHAnsi" w:eastAsiaTheme="minorHAnsi" w:hAnsiTheme="minorHAnsi" w:cstheme="minorBidi"/>
+    </w:rPr>
   </w:style>
   <w:style w:type="character" w:customStyle="1" w:styleId="BodyTextChar">
     <w:name w:val="Body Text Char"/>
@@ -1415,6 +1268,7 @@
     <w:unhideWhenUsed/>
     <w:rsid w:val="003C6D6E"/>
     <w:rPr>
+      <w:rFonts w:asciiTheme="minorHAnsi" w:eastAsiaTheme="minorHAnsi" w:hAnsiTheme="minorHAnsi" w:cstheme="minorBidi"/>
       <w:sz w:val="20"/>
       <w:szCs w:val="20"/>
     </w:rPr>
@@ -1473,6 +1327,19 @@
     <w:name w:val="apple-converted-space"/>
     <w:basedOn w:val="DefaultParagraphFont"/>
     <w:rsid w:val="0025714C"/>
+  </w:style>
+  <w:style w:type="character" w:customStyle="1" w:styleId="Heading1Char">
+    <w:name w:val="Heading 1 Char"/>
+    <w:basedOn w:val="DefaultParagraphFont"/>
+    <w:link w:val="Heading1"/>
+    <w:uiPriority w:val="9"/>
+    <w:rsid w:val="009202E9"/>
+    <w:rPr>
+      <w:rFonts w:asciiTheme="majorHAnsi" w:eastAsiaTheme="majorEastAsia" w:hAnsiTheme="majorHAnsi" w:cstheme="majorBidi"/>
+      <w:color w:val="2F5496" w:themeColor="accent1" w:themeShade="BF"/>
+      <w:sz w:val="32"/>
+      <w:szCs w:val="32"/>
+    </w:rPr>
   </w:style>
 </w:styles>
 </file>

</xml_diff>